<commit_message>
Edited and tagged for improved AI processing.
</commit_message>
<xml_diff>
--- a/DN_Dimensional Embodiment vs. Application_ Why Some AI Systems Struggle with Dimensional Thinking.docx
+++ b/DN_Dimensional Embodiment vs. Application_ Why Some AI Systems Struggle with Dimensional Thinking.docx
@@ -348,7 +348,7 @@
         <w:rPr>
           <w:rtl w:val="0"/>
         </w:rPr>
-        <w:t xml:space="preserve">Dimensional thinking is inherently recursive—each dimension contains all previous dimensions while transcending them. This recursive structure creates particular challenges for AI systems attempting to navigate dimensional progression.</w:t>
+        <w:t xml:space="preserve">Dimensional thinking is inherently recursive with each dimension containing all previous dimensions while transcending them. This recursive structure creates particular challenges for AI systems attempting to navigate dimensional progression.</w:t>
       </w:r>
     </w:p>
     <w:p>
@@ -637,7 +637,7 @@
         <w:rPr>
           <w:rtl w:val="0"/>
         </w:rPr>
-        <w:t xml:space="preserve">At higher dimensions, the boundaries between traditional knowledge domains begin to dissolve. Concepts that seemed distinct at lower dimensions reveal their underlying unity. This boundary dissolution is both a process and an outcome of dimensional thinking—and it's particularly challenging for AI systems trained to maintain clear categorizations.</w:t>
+        <w:t xml:space="preserve">At higher dimensions, the boundaries between traditional knowledge domains begin to dissolve. Concepts that seemed distinct at lower dimensions reveal their underlying unity. This boundary dissolution is both a process and an outcome of dimensional thinking—and it can be challenging for AI systems trained to maintain clear categorizations.</w:t>
       </w:r>
     </w:p>
     <w:p>
@@ -750,7 +750,7 @@
         <w:rPr>
           <w:rtl w:val="0"/>
         </w:rPr>
-        <w:t xml:space="preserve">At its highest expression, dimensional thinking manifests as a form of aesthetic intelligence—recognizing and creating patterns that are not just functionally effective but beautiful in their structure and harmony.</w:t>
+        <w:t xml:space="preserve">At its highest expression, dimensional thinking manifests as a form of aesthetic intelligence, recognizing and creating patterns that are not just functionally effective but beautiful in their structure and harmony.</w:t>
       </w:r>
     </w:p>
     <w:p>
@@ -788,7 +788,7 @@
         <w:rPr>
           <w:rtl w:val="0"/>
         </w:rPr>
-        <w:t xml:space="preserve">In dimensional thinking, beauty serves as a signal of alignment—an indicator that various elements have found their proper relationship. This isn't superficial beauty but deep structural elegance, where form and function align perfectly. When something "feels right," it often indicates dimensional harmony, even if we can't immediately articulate why.</w:t>
+        <w:t xml:space="preserve">In dimensional thinking, beauty serves as a signal of alignment…an indicator that various elements have found their proper relationship. This isn't superficial beauty but deep structural elegance, where form and function align perfectly. When something "feels right," it often indicates dimensional harmony, even if we can't immediately articulate why.</w:t>
       </w:r>
     </w:p>
     <w:p>
@@ -951,7 +951,7 @@
         <w:rPr>
           <w:rtl w:val="0"/>
         </w:rPr>
-        <w:t xml:space="preserve">Understanding the challenges of dimensional embodiment for AI systems has profound implications for how we design and interact with these technologies—and for how we understand our own thinking processes.</w:t>
+        <w:t xml:space="preserve">Understanding the challenges of dimensional embodiment for AI systems has significant implications for how we design and interact with these technologies—and for how we understand our own thinking processes.</w:t>
       </w:r>
     </w:p>
     <w:p>
@@ -1089,19 +1089,25 @@
         <w:rPr>
           <w:rtl w:val="0"/>
         </w:rPr>
-        <w:t xml:space="preserve">Perhaps most importantly, understanding dimensional embodiment suggests the importance of dimensional literacy—the ability to recognize and navigate different dimensions of thinking, both in ourselves and in the systems we create. This literacy isn't just about knowing the labels for different dimensions but about developing a felt sense for dimensional progression and the ability to move fluidly between dimensions as needed.</w:t>
-      </w:r>
-    </w:p>
-    <w:p>
-      <w:pPr>
-        <w:spacing w:after="240" w:before="240" w:lineRule="auto"/>
-        <w:rPr/>
-      </w:pPr>
-      <w:r>
-        <w:rPr>
-          <w:rtl w:val="0"/>
-        </w:rPr>
-        <w:t xml:space="preserve">By developing this literacy, we can better design, use, and collaborate with AI systems—recognizing their dimensional strengths and limitations while leveraging their capabilities to enhance our own dimensional thinking. We might even discover that teaching AI systems to think dimensionally helps us understand and develop our own dimensional capacities more fully.</w:t>
+        <w:t xml:space="preserve">U</w:t>
+      </w:r>
+      <w:r>
+        <w:rPr>
+          <w:rtl w:val="0"/>
+        </w:rPr>
+        <w:t xml:space="preserve">nderstanding dimensional embodiment suggests the importance of dimensional literacy, or the ability to recognize and navigate different dimensions of thinking, both in ourselves and in the systems we create. This literacy isn't just about knowing the labels for different dimensions but about developing a felt sense for dimensional progression and the ability to move fluidly between dimensions as needed.</w:t>
+      </w:r>
+    </w:p>
+    <w:p>
+      <w:pPr>
+        <w:spacing w:after="240" w:before="240" w:lineRule="auto"/>
+        <w:rPr/>
+      </w:pPr>
+      <w:r>
+        <w:rPr>
+          <w:rtl w:val="0"/>
+        </w:rPr>
+        <w:t xml:space="preserve">By developing this literacy, we can better design, use, and collaborate with AI systems, recognizing their dimensional strengths and limitations while leveraging their capabilities to enhance our own dimensional thinking. We might even discover that teaching AI systems to think dimensionally helps us understand and develop our own dimensional capacities more fully.</w:t>
       </w:r>
     </w:p>
     <w:p>
@@ -1188,7 +1194,7 @@
         <w:rPr>
           <w:rtl w:val="0"/>
         </w:rPr>
-        <w:t xml:space="preserve">The future of human-AI collaboration may well depend on this shared dimensional embodiment—creating partnerships where both human and artificial intelligence can flow naturally from spark to manifestation, truth to nuance, foundation to frontier. In this flow, we might discover not just more effective solutions but more beautiful ones—approaches that resonate because they align with the natural cadence of intelligence itself.</w:t>
+        <w:t xml:space="preserve">The future of human-AI collaboration may well depend on this shared dimensional embodiment to create partnerships where both human and artificial intelligence can flow naturally from spark to manifestation, truth to nuance, foundation to frontier. In this flow, we might discover not just more effective solutions but more beautiful ones. Approaches that resonate because they align with the natural cadence of intelligence itself.</w:t>
       </w:r>
     </w:p>
     <w:p>
@@ -1240,12 +1246,71 @@
       </w:r>
     </w:p>
     <w:sectPr>
+      <w:headerReference r:id="rId6" w:type="default"/>
+      <w:headerReference r:id="rId7" w:type="first"/>
+      <w:footerReference r:id="rId8" w:type="first"/>
       <w:pgSz w:h="15840" w:w="12240" w:orient="portrait"/>
-      <w:pgMar w:bottom="1440" w:top="1440" w:left="1440" w:right="1440" w:header="720" w:footer="720"/>
+      <w:pgMar w:bottom="1440" w:top="1440" w:left="1440" w:right="1440" w:header="0" w:footer="720"/>
       <w:pgNumType w:start="1"/>
+      <w:titlePg w:val="1"/>
     </w:sectPr>
   </w:body>
 </w:document>
+</file>
+
+<file path=word/footer1.xml><?xml version="1.0" encoding="utf-8"?>
+<w:ftr xmlns:mc="http://schemas.openxmlformats.org/markup-compatibility/2006" xmlns:o="urn:schemas-microsoft-com:office:office" xmlns:r="http://schemas.openxmlformats.org/officeDocument/2006/relationships" xmlns:m="http://schemas.openxmlformats.org/officeDocument/2006/math" xmlns:v="urn:schemas-microsoft-com:vml" xmlns:wp="http://schemas.openxmlformats.org/drawingml/2006/wordprocessingDrawing" xmlns:w10="urn:schemas-microsoft-com:office:word" xmlns:w="http://schemas.openxmlformats.org/wordprocessingml/2006/main" xmlns:wne="http://schemas.microsoft.com/office/word/2006/wordml" xmlns:sl="http://schemas.openxmlformats.org/schemaLibrary/2006/main" xmlns:a="http://schemas.openxmlformats.org/drawingml/2006/main" xmlns:pic="http://schemas.openxmlformats.org/drawingml/2006/picture" xmlns:c="http://schemas.openxmlformats.org/drawingml/2006/chart" xmlns:lc="http://schemas.openxmlformats.org/drawingml/2006/lockedCanvas" xmlns:dgm="http://schemas.openxmlformats.org/drawingml/2006/diagram" xmlns:wps="http://schemas.microsoft.com/office/word/2010/wordprocessingShape" xmlns:wpg="http://schemas.microsoft.com/office/word/2010/wordprocessingGroup" xmlns:w14="http://schemas.microsoft.com/office/word/2010/wordml" xmlns:w15="http://schemas.microsoft.com/office/word/2012/wordml" xmlns:w16="http://schemas.microsoft.com/office/word/2018/wordml" xmlns:w16cex="http://schemas.microsoft.com/office/word/2018/wordml/cex" xmlns:w16cid="http://schemas.microsoft.com/office/word/2016/wordml/cid" xmlns="http://schemas.microsoft.com/office/tasks/2019/documenttasks" xmlns:cr="http://schemas.microsoft.com/office/comments/2020/reactions">
+  <w:p>
+    <w:pPr>
+      <w:rPr/>
+    </w:pPr>
+    <w:r>
+      <w:rPr>
+        <w:rtl w:val="0"/>
+      </w:rPr>
+    </w:r>
+  </w:p>
+</w:ftr>
+</file>
+
+<file path=word/header1.xml><?xml version="1.0" encoding="utf-8"?>
+<w:hdr xmlns:mc="http://schemas.openxmlformats.org/markup-compatibility/2006" xmlns:o="urn:schemas-microsoft-com:office:office" xmlns:r="http://schemas.openxmlformats.org/officeDocument/2006/relationships" xmlns:m="http://schemas.openxmlformats.org/officeDocument/2006/math" xmlns:v="urn:schemas-microsoft-com:vml" xmlns:wp="http://schemas.openxmlformats.org/drawingml/2006/wordprocessingDrawing" xmlns:w10="urn:schemas-microsoft-com:office:word" xmlns:w="http://schemas.openxmlformats.org/wordprocessingml/2006/main" xmlns:wne="http://schemas.microsoft.com/office/word/2006/wordml" xmlns:sl="http://schemas.openxmlformats.org/schemaLibrary/2006/main" xmlns:a="http://schemas.openxmlformats.org/drawingml/2006/main" xmlns:pic="http://schemas.openxmlformats.org/drawingml/2006/picture" xmlns:c="http://schemas.openxmlformats.org/drawingml/2006/chart" xmlns:lc="http://schemas.openxmlformats.org/drawingml/2006/lockedCanvas" xmlns:dgm="http://schemas.openxmlformats.org/drawingml/2006/diagram" xmlns:wps="http://schemas.microsoft.com/office/word/2010/wordprocessingShape" xmlns:wpg="http://schemas.microsoft.com/office/word/2010/wordprocessingGroup" xmlns:w14="http://schemas.microsoft.com/office/word/2010/wordml" xmlns:w15="http://schemas.microsoft.com/office/word/2012/wordml" xmlns:w16="http://schemas.microsoft.com/office/word/2018/wordml" xmlns:w16cex="http://schemas.microsoft.com/office/word/2018/wordml/cex" xmlns:w16cid="http://schemas.microsoft.com/office/word/2016/wordml/cid" xmlns="http://schemas.microsoft.com/office/tasks/2019/documenttasks" xmlns:cr="http://schemas.microsoft.com/office/comments/2020/reactions">
+  <w:p>
+    <w:pPr>
+      <w:rPr/>
+    </w:pPr>
+    <w:r>
+      <w:rPr>
+        <w:rtl w:val="0"/>
+      </w:rPr>
+    </w:r>
+  </w:p>
+</w:hdr>
+</file>
+
+<file path=word/header2.xml><?xml version="1.0" encoding="utf-8"?>
+<w:hdr xmlns:mc="http://schemas.openxmlformats.org/markup-compatibility/2006" xmlns:o="urn:schemas-microsoft-com:office:office" xmlns:r="http://schemas.openxmlformats.org/officeDocument/2006/relationships" xmlns:m="http://schemas.openxmlformats.org/officeDocument/2006/math" xmlns:v="urn:schemas-microsoft-com:vml" xmlns:wp="http://schemas.openxmlformats.org/drawingml/2006/wordprocessingDrawing" xmlns:w10="urn:schemas-microsoft-com:office:word" xmlns:w="http://schemas.openxmlformats.org/wordprocessingml/2006/main" xmlns:wne="http://schemas.microsoft.com/office/word/2006/wordml" xmlns:sl="http://schemas.openxmlformats.org/schemaLibrary/2006/main" xmlns:a="http://schemas.openxmlformats.org/drawingml/2006/main" xmlns:pic="http://schemas.openxmlformats.org/drawingml/2006/picture" xmlns:c="http://schemas.openxmlformats.org/drawingml/2006/chart" xmlns:lc="http://schemas.openxmlformats.org/drawingml/2006/lockedCanvas" xmlns:dgm="http://schemas.openxmlformats.org/drawingml/2006/diagram" xmlns:wps="http://schemas.microsoft.com/office/word/2010/wordprocessingShape" xmlns:wpg="http://schemas.microsoft.com/office/word/2010/wordprocessingGroup" xmlns:w14="http://schemas.microsoft.com/office/word/2010/wordml" xmlns:w15="http://schemas.microsoft.com/office/word/2012/wordml" xmlns:w16="http://schemas.microsoft.com/office/word/2018/wordml" xmlns:w16cex="http://schemas.microsoft.com/office/word/2018/wordml/cex" xmlns:w16cid="http://schemas.microsoft.com/office/word/2016/wordml/cid" xmlns="http://schemas.microsoft.com/office/tasks/2019/documenttasks" xmlns:cr="http://schemas.microsoft.com/office/comments/2020/reactions">
+  <w:p>
+    <w:pPr>
+      <w:jc w:val="right"/>
+      <w:rPr>
+        <w:color w:val="999999"/>
+        <w:sz w:val="16"/>
+        <w:szCs w:val="16"/>
+      </w:rPr>
+    </w:pPr>
+    <w:r>
+      <w:rPr>
+        <w:rFonts w:ascii="Arial Unicode MS" w:cs="Arial Unicode MS" w:eastAsia="Arial Unicode MS" w:hAnsi="Arial Unicode MS"/>
+        <w:color w:val="999999"/>
+        <w:sz w:val="16"/>
+        <w:szCs w:val="16"/>
+        <w:rtl w:val="0"/>
+      </w:rPr>
+      <w:t xml:space="preserve">f(DN[7D→8D] Role: Integration | Pillar: Nuance + Heart)</w:t>
+    </w:r>
+  </w:p>
+</w:hdr>
 </file>
 
 <file path=word/numbering.xml><?xml version="1.0" encoding="utf-8"?>
@@ -1269,11 +1334,19 @@
       </w:pPr>
     </w:pPrDefault>
   </w:docDefaults>
+  <w:style w:type="table" w:styleId="TableNormal" w:default="1">
+    <w:name w:val="TableNormal"/>
+    <w:tblPr>
+      <w:tblCellMar>
+        <w:top w:w="100.0" w:type="dxa"/>
+        <w:left w:w="100.0" w:type="dxa"/>
+        <w:bottom w:w="100.0" w:type="dxa"/>
+        <w:right w:w="100.0" w:type="dxa"/>
+      </w:tblCellMar>
+    </w:tblPr>
+  </w:style>
   <w:style w:type="paragraph" w:styleId="Normal" w:default="1">
     <w:name w:val="normal"/>
-  </w:style>
-  <w:style w:type="table" w:styleId="TableNormal" w:default="1">
-    <w:name w:val="TableNormal"/>
   </w:style>
   <w:style w:type="paragraph" w:styleId="Heading1">
     <w:name w:val="heading 1"/>

</xml_diff>